<commit_message>
adicionou filme e novo arquivo
</commit_message>
<xml_diff>
--- a/Filmes.docx
+++ b/Filmes.docx
@@ -44,6 +44,11 @@
     <w:p>
       <w:r>
         <w:t>Heathers</w:t>
+      </w:r>
+    </w:p>
+    <w:p>
+      <w:r>
+        <w:t>Final Fantasy</w:t>
       </w:r>
     </w:p>
     <w:p>
@@ -1279,6 +1284,23 @@
 </file>
 
 <file path=customXml/item1.xml><?xml version="1.0" encoding="utf-8"?>
+<p:properties xmlns:p="http://schemas.microsoft.com/office/2006/metadata/properties" xmlns:xsi="http://www.w3.org/2001/XMLSchema-instance" xmlns:pc="http://schemas.microsoft.com/office/infopath/2007/PartnerControls">
+  <documentManagement>
+    <_activity xmlns="26f73d9c-99a1-4258-a247-2722037c4e6a" xsi:nil="true"/>
+  </documentManagement>
+</p:properties>
+</file>
+
+<file path=customXml/item2.xml><?xml version="1.0" encoding="utf-8"?>
+<?mso-contentType ?>
+<FormTemplates xmlns="http://schemas.microsoft.com/sharepoint/v3/contenttype/forms">
+  <Display>DocumentLibraryForm</Display>
+  <Edit>DocumentLibraryForm</Edit>
+  <New>DocumentLibraryForm</New>
+</FormTemplates>
+</file>
+
+<file path=customXml/item3.xml><?xml version="1.0" encoding="utf-8"?>
 <ct:contentTypeSchema xmlns:ct="http://schemas.microsoft.com/office/2006/metadata/contentType" xmlns:ma="http://schemas.microsoft.com/office/2006/metadata/properties/metaAttributes" ct:_="" ma:_="" ma:contentTypeName="Documento" ma:contentTypeID="0x010100878E0832A7326F4C867DF7AB23EF6386" ma:contentTypeVersion="10" ma:contentTypeDescription="Crie um novo documento." ma:contentTypeScope="" ma:versionID="e470a38b4bbcbf265e7ff045a34cf39d">
   <xsd:schema xmlns:xsd="http://www.w3.org/2001/XMLSchema" xmlns:xs="http://www.w3.org/2001/XMLSchema" xmlns:p="http://schemas.microsoft.com/office/2006/metadata/properties" xmlns:ns3="26f73d9c-99a1-4258-a247-2722037c4e6a" targetNamespace="http://schemas.microsoft.com/office/2006/metadata/properties" ma:root="true" ma:fieldsID="18a7ce6e56105c5bd05e52359a99d8ce" ns3:_="">
     <xsd:import namespace="26f73d9c-99a1-4258-a247-2722037c4e6a"/>
@@ -1460,24 +1482,25 @@
 </ct:contentTypeSchema>
 </file>
 
-<file path=customXml/item2.xml><?xml version="1.0" encoding="utf-8"?>
-<?mso-contentType ?>
-<FormTemplates xmlns="http://schemas.microsoft.com/sharepoint/v3/contenttype/forms">
-  <Display>DocumentLibraryForm</Display>
-  <Edit>DocumentLibraryForm</Edit>
-  <New>DocumentLibraryForm</New>
-</FormTemplates>
+<file path=customXml/itemProps1.xml><?xml version="1.0" encoding="utf-8"?>
+<ds:datastoreItem xmlns:ds="http://schemas.openxmlformats.org/officeDocument/2006/customXml" ds:itemID="{3758E34B-5F0E-42AA-A144-5254967BAF2C}">
+  <ds:schemaRefs>
+    <ds:schemaRef ds:uri="http://schemas.microsoft.com/office/2006/metadata/properties"/>
+    <ds:schemaRef ds:uri="http://schemas.microsoft.com/office/infopath/2007/PartnerControls"/>
+    <ds:schemaRef ds:uri="26f73d9c-99a1-4258-a247-2722037c4e6a"/>
+  </ds:schemaRefs>
+</ds:datastoreItem>
 </file>
 
-<file path=customXml/item3.xml><?xml version="1.0" encoding="utf-8"?>
-<p:properties xmlns:p="http://schemas.microsoft.com/office/2006/metadata/properties" xmlns:xsi="http://www.w3.org/2001/XMLSchema-instance" xmlns:pc="http://schemas.microsoft.com/office/infopath/2007/PartnerControls">
-  <documentManagement>
-    <_activity xmlns="26f73d9c-99a1-4258-a247-2722037c4e6a" xsi:nil="true"/>
-  </documentManagement>
-</p:properties>
+<file path=customXml/itemProps2.xml><?xml version="1.0" encoding="utf-8"?>
+<ds:datastoreItem xmlns:ds="http://schemas.openxmlformats.org/officeDocument/2006/customXml" ds:itemID="{CCC1C4BF-13BE-4201-8128-533F65747EF5}">
+  <ds:schemaRefs>
+    <ds:schemaRef ds:uri="http://schemas.microsoft.com/sharepoint/v3/contenttype/forms"/>
+  </ds:schemaRefs>
+</ds:datastoreItem>
 </file>
 
-<file path=customXml/itemProps1.xml><?xml version="1.0" encoding="utf-8"?>
+<file path=customXml/itemProps3.xml><?xml version="1.0" encoding="utf-8"?>
 <ds:datastoreItem xmlns:ds="http://schemas.openxmlformats.org/officeDocument/2006/customXml" ds:itemID="{DC27AD4E-1B02-4852-A755-1E280E6B5EDA}">
   <ds:schemaRefs>
     <ds:schemaRef ds:uri="http://schemas.microsoft.com/office/2006/metadata/contentType"/>
@@ -1493,22 +1516,4 @@
     <ds:schemaRef ds:uri="http://schemas.microsoft.com/internal/obd"/>
   </ds:schemaRefs>
 </ds:datastoreItem>
-</file>
-
-<file path=customXml/itemProps2.xml><?xml version="1.0" encoding="utf-8"?>
-<ds:datastoreItem xmlns:ds="http://schemas.openxmlformats.org/officeDocument/2006/customXml" ds:itemID="{CCC1C4BF-13BE-4201-8128-533F65747EF5}">
-  <ds:schemaRefs>
-    <ds:schemaRef ds:uri="http://schemas.microsoft.com/sharepoint/v3/contenttype/forms"/>
-  </ds:schemaRefs>
-</ds:datastoreItem>
-</file>
-
-<file path=customXml/itemProps3.xml><?xml version="1.0" encoding="utf-8"?>
-<ds:datastoreItem xmlns:ds="http://schemas.openxmlformats.org/officeDocument/2006/customXml" ds:itemID="{3758E34B-5F0E-42AA-A144-5254967BAF2C}">
-  <ds:schemaRefs>
-    <ds:schemaRef ds:uri="http://schemas.microsoft.com/office/2006/metadata/properties"/>
-    <ds:schemaRef ds:uri="http://schemas.microsoft.com/office/infopath/2007/PartnerControls"/>
-    <ds:schemaRef ds:uri="26f73d9c-99a1-4258-a247-2722037c4e6a"/>
-  </ds:schemaRefs>
-</ds:datastoreItem>
 </file>
</xml_diff>